<commit_message>
Finish Wk 4 Lectures and Quiz in Coursera Duke Stats With R - Intro to Prob
</commit_message>
<xml_diff>
--- a/Stats/Coursera/DukeStatsWithR/Course1_IntroToProb/week3/Week3_Quiz.docx
+++ b/Stats/Coursera/DukeStatsWithR/Course1_IntroToProb/week3/Week3_Quiz.docx
@@ -83,16 +83,7 @@
         <w:pStyle w:val="ListBullet"/>
       </w:pPr>
       <w:r>
-        <w:t xml:space="preserve">Which of the following states that </w:t>
-      </w:r>
-      <w:r>
-        <w:t>“</w:t>
-      </w:r>
-      <w:r>
-        <w:t>the proportion of occurrences with a particular outcome converges to the probability of that outcome?</w:t>
-      </w:r>
-      <w:r>
-        <w:t>”</w:t>
+        <w:t>Which of the following states that “the proportion of occurrences with a particular outcome converges to the probability of that outcome?”</w:t>
       </w:r>
     </w:p>
     <w:p>
@@ -129,13 +120,7 @@
         <w:pStyle w:val="ListBullet"/>
       </w:pPr>
       <w:r>
-        <w:t xml:space="preserve">Shown below are </w:t>
-      </w:r>
-      <w:r>
-        <w:t>4</w:t>
-      </w:r>
-      <w:r>
-        <w:t xml:space="preserve"> Venn diagrams. In which of the diagrams does the shaded area represent A and B but not C?</w:t>
+        <w:t>Shown below are 4 Venn diagrams. In which of the diagrams does the shaded area represent A and B but not C?</w:t>
       </w:r>
     </w:p>
     <w:p>
@@ -203,21 +188,15 @@
         <w:pStyle w:val="ListBullet"/>
       </w:pPr>
       <w:r>
-        <w:t xml:space="preserve">Each choice below shows a suggested probability distribution for the method of access to online course materials (desktop </w:t>
-      </w:r>
-      <w:r>
-        <w:t>CPU</w:t>
-      </w:r>
-      <w:r>
-        <w:t xml:space="preserve">, laptop CPU, tablet, smartphone). Determine which </w:t>
-      </w:r>
-      <w:proofErr w:type="gramStart"/>
-      <w:r>
-        <w:t>is a proper probability distribution</w:t>
-      </w:r>
-      <w:proofErr w:type="gramEnd"/>
-      <w:r>
-        <w:t>.</w:t>
+        <w:t>Each choice below shows a suggested probability distribution for the method of access to online course materials (desktop CPU, laptop CPU, tablet, smartphon</w:t>
+      </w:r>
+      <w:r>
+        <w:t xml:space="preserve">e). Determine which is a proper </w:t>
+      </w:r>
+      <w:bookmarkStart w:id="0" w:name="_GoBack"/>
+      <w:bookmarkEnd w:id="0"/>
+      <w:r>
+        <w:t>probability distribution.</w:t>
       </w:r>
     </w:p>
     <w:p>
@@ -302,37 +281,7 @@
         <w:t>nonrandom</w:t>
       </w:r>
       <w:r>
-        <w:t xml:space="preserve"> mating pattern where individuals </w:t>
-      </w:r>
-      <w:r>
-        <w:t>w/</w:t>
-      </w:r>
-      <w:r>
-        <w:t xml:space="preserve"> similar genotypes and/or phenotypes mate </w:t>
-      </w:r>
-      <w:r>
-        <w:t>w/</w:t>
-      </w:r>
-      <w:r>
-        <w:t xml:space="preserve"> one another more frequently than what would be expected under a random mating pattern. Researchers studying this topic collected data on eye colors of 204 Scandinavian men </w:t>
-      </w:r>
-      <w:r>
-        <w:t>+</w:t>
-      </w:r>
-      <w:r>
-        <w:t xml:space="preserve"> their female partners. The table below summarizes the results. For simplicity, assume heterosexual relationships. What is the probability a randomly chosen male respondent </w:t>
-      </w:r>
-      <w:r>
-        <w:t xml:space="preserve">w/ </w:t>
-      </w:r>
-      <w:r>
-        <w:t xml:space="preserve">blue eyes has a partner </w:t>
-      </w:r>
-      <w:r>
-        <w:t>w/</w:t>
-      </w:r>
-      <w:r>
-        <w:t xml:space="preserve"> blue eyes?</w:t>
+        <w:t xml:space="preserve"> mating pattern where individuals w/ similar genotypes and/or phenotypes mate w/ one another more frequently than what would be expected under a random mating pattern. Researchers studying this topic collected data on eye colors of 204 Scandinavian men + their female partners. The table below summarizes the results. For simplicity, assume heterosexual relationships. What is the probability a randomly chosen male respondent w/ blue eyes has a partner w/ blue eyes?</w:t>
       </w:r>
     </w:p>
     <w:p>
@@ -397,7 +346,6 @@
           <w:b/>
         </w:rPr>
       </w:pPr>
-      <w:bookmarkStart w:id="0" w:name="_GoBack"/>
       <w:r>
         <w:rPr>
           <w:b/>
@@ -405,7 +353,6 @@
         <w:t>78/114</w:t>
       </w:r>
     </w:p>
-    <w:bookmarkEnd w:id="0"/>
     <w:p>
       <w:pPr>
         <w:pStyle w:val="ListBullet"/>

</xml_diff>